<commit_message>
I add some write to the word file for test the push and commit from git
</commit_message>
<xml_diff>
--- a/Document.docx
+++ b/Document.docx
@@ -5,7 +5,110 @@
     <w:p>
       <w:pPr>
         <w:rPr>
-          <w:rFonts w:hint="cs"/>
+          <w:lang w:bidi="ar-SY"/>
+        </w:rPr>
+      </w:pPr>
+      <w:r>
+        <w:rPr>
+          <w:lang w:bidi="ar-SY"/>
+        </w:rPr>
+        <w:t>How are you friend?</w:t>
+      </w:r>
+    </w:p>
+    <w:p>
+      <w:pPr>
+        <w:rPr>
+          <w:lang w:bidi="ar-SY"/>
+        </w:rPr>
+      </w:pPr>
+      <w:r>
+        <w:rPr>
+          <w:lang w:bidi="ar-SY"/>
+        </w:rPr>
+        <w:t xml:space="preserve">Did you learn any think about git or </w:t>
+      </w:r>
+      <w:proofErr w:type="spellStart"/>
+      <w:proofErr w:type="gramStart"/>
+      <w:r>
+        <w:rPr>
+          <w:lang w:bidi="ar-SY"/>
+        </w:rPr>
+        <w:t>github</w:t>
+      </w:r>
+      <w:proofErr w:type="spellEnd"/>
+      <w:r>
+        <w:rPr>
+          <w:lang w:bidi="ar-SY"/>
+        </w:rPr>
+        <w:t xml:space="preserve"> ?</w:t>
+      </w:r>
+      <w:proofErr w:type="gramEnd"/>
+    </w:p>
+    <w:p>
+      <w:pPr>
+        <w:rPr>
+          <w:lang w:bidi="ar-SY"/>
+        </w:rPr>
+      </w:pPr>
+      <w:proofErr w:type="spellStart"/>
+      <w:proofErr w:type="gramStart"/>
+      <w:r>
+        <w:rPr>
+          <w:lang w:bidi="ar-SY"/>
+        </w:rPr>
+        <w:t>Lets</w:t>
+      </w:r>
+      <w:proofErr w:type="spellEnd"/>
+      <w:proofErr w:type="gramEnd"/>
+      <w:r>
+        <w:rPr>
+          <w:lang w:bidi="ar-SY"/>
+        </w:rPr>
+        <w:t xml:space="preserve"> go to learn and help our </w:t>
+      </w:r>
+    </w:p>
+    <w:p>
+      <w:pPr>
+        <w:rPr>
+          <w:lang w:bidi="ar-SY"/>
+        </w:rPr>
+      </w:pPr>
+      <w:r>
+        <w:rPr>
+          <w:lang w:bidi="ar-SY"/>
+        </w:rPr>
+        <w:t>This file for Project will write all the report</w:t>
+      </w:r>
+    </w:p>
+    <w:p>
+      <w:pPr>
+        <w:rPr>
+          <w:lang w:bidi="ar-SY"/>
+        </w:rPr>
+      </w:pPr>
+      <w:r>
+        <w:rPr>
+          <w:lang w:bidi="ar-SY"/>
+        </w:rPr>
+        <w:t>And make presentation</w:t>
+      </w:r>
+    </w:p>
+    <w:p>
+      <w:pPr>
+        <w:rPr>
+          <w:lang w:bidi="ar-SY"/>
+        </w:rPr>
+      </w:pPr>
+      <w:r>
+        <w:rPr>
+          <w:lang w:bidi="ar-SY"/>
+        </w:rPr>
+        <w:t xml:space="preserve">Thank for you </w:t>
+      </w:r>
+    </w:p>
+    <w:p>
+      <w:pPr>
+        <w:rPr>
           <w:rtl/>
           <w:lang w:bidi="ar-SY"/>
         </w:rPr>
@@ -751,7 +854,7 @@
 </file>
 
 <file path=customXml/itemProps1.xml><?xml version="1.0" encoding="utf-8"?>
-<ds:datastoreItem xmlns:ds="http://schemas.openxmlformats.org/officeDocument/2006/customXml" ds:itemID="{1180787A-7D07-4B08-AAAE-FDE4ADC8F435}">
+<ds:datastoreItem xmlns:ds="http://schemas.openxmlformats.org/officeDocument/2006/customXml" ds:itemID="{DB6B01A4-8DB7-4CA1-9496-19E7D24AB172}">
   <ds:schemaRefs>
     <ds:schemaRef ds:uri="http://schemas.openxmlformats.org/officeDocument/2006/bibliography"/>
   </ds:schemaRefs>

</xml_diff>

<commit_message>
when any one modfiy or add any thing please write some note when you commit in github thank you
</commit_message>
<xml_diff>
--- a/Document.docx
+++ b/Document.docx
@@ -109,12 +109,25 @@
     <w:p>
       <w:pPr>
         <w:rPr>
-          <w:rtl/>
           <w:lang w:bidi="ar-SY"/>
         </w:rPr>
       </w:pPr>
+      <w:r>
+        <w:rPr>
+          <w:lang w:bidi="ar-SY"/>
+        </w:rPr>
+        <w:t>Good and very good</w:t>
+      </w:r>
       <w:bookmarkStart w:id="0" w:name="_GoBack"/>
       <w:bookmarkEnd w:id="0"/>
+    </w:p>
+    <w:p>
+      <w:pPr>
+        <w:rPr>
+          <w:rtl/>
+          <w:lang w:bidi="ar-SY"/>
+        </w:rPr>
+      </w:pPr>
     </w:p>
     <w:sectPr>
       <w:pgSz w:w="11906" w:h="16838" w:code="9"/>
@@ -854,7 +867,7 @@
 </file>
 
 <file path=customXml/itemProps1.xml><?xml version="1.0" encoding="utf-8"?>
-<ds:datastoreItem xmlns:ds="http://schemas.openxmlformats.org/officeDocument/2006/customXml" ds:itemID="{DB6B01A4-8DB7-4CA1-9496-19E7D24AB172}">
+<ds:datastoreItem xmlns:ds="http://schemas.openxmlformats.org/officeDocument/2006/customXml" ds:itemID="{6C641744-5EAD-425E-9E10-5DD241CCD549}">
   <ds:schemaRefs>
     <ds:schemaRef ds:uri="http://schemas.openxmlformats.org/officeDocument/2006/bibliography"/>
   </ds:schemaRefs>

</xml_diff>